<commit_message>
Overall architecture design created and documented
</commit_message>
<xml_diff>
--- a/Documents/IT20250942_DWBIReport.docx
+++ b/Documents/IT20250942_DWBIReport.docx
@@ -1034,6 +1034,26 @@
         <w:jc w:val="both"/>
         <w:rPr>
           <w:rFonts w:ascii="Times New Roman" w:hAnsi="Times New Roman" w:cs="Times New Roman"/>
+          <w:sz w:val="24"/>
+          <w:szCs w:val="24"/>
+        </w:rPr>
+      </w:pPr>
+    </w:p>
+    <w:p>
+      <w:pPr>
+        <w:jc w:val="both"/>
+        <w:rPr>
+          <w:rFonts w:ascii="Times New Roman" w:hAnsi="Times New Roman" w:cs="Times New Roman"/>
+          <w:sz w:val="24"/>
+          <w:szCs w:val="24"/>
+        </w:rPr>
+      </w:pPr>
+    </w:p>
+    <w:p>
+      <w:pPr>
+        <w:jc w:val="both"/>
+        <w:rPr>
+          <w:rFonts w:ascii="Times New Roman" w:hAnsi="Times New Roman" w:cs="Times New Roman"/>
           <w:b/>
           <w:bCs/>
           <w:sz w:val="28"/>
@@ -1045,11 +1065,757 @@
           <w:rFonts w:ascii="Times New Roman" w:hAnsi="Times New Roman" w:cs="Times New Roman"/>
           <w:b/>
           <w:bCs/>
+          <w:noProof/>
           <w:sz w:val="28"/>
           <w:szCs w:val="28"/>
         </w:rPr>
+        <w:lastRenderedPageBreak/>
+        <w:drawing>
+          <wp:anchor distT="0" distB="0" distL="114300" distR="114300" simplePos="0" relativeHeight="251659264" behindDoc="1" locked="0" layoutInCell="1" allowOverlap="1" wp14:anchorId="1D3A8376" wp14:editId="6AE0992E">
+            <wp:simplePos x="0" y="0"/>
+            <wp:positionH relativeFrom="margin">
+              <wp:align>right</wp:align>
+            </wp:positionH>
+            <wp:positionV relativeFrom="paragraph">
+              <wp:posOffset>354330</wp:posOffset>
+            </wp:positionV>
+            <wp:extent cx="5943600" cy="2333625"/>
+            <wp:effectExtent l="0" t="0" r="0" b="9525"/>
+            <wp:wrapTight wrapText="bothSides">
+              <wp:wrapPolygon edited="0">
+                <wp:start x="0" y="0"/>
+                <wp:lineTo x="0" y="21512"/>
+                <wp:lineTo x="21531" y="21512"/>
+                <wp:lineTo x="21531" y="0"/>
+                <wp:lineTo x="0" y="0"/>
+              </wp:wrapPolygon>
+            </wp:wrapTight>
+            <wp:docPr id="3" name="Picture 3" descr="Graphical user interface, application, Word&#10;&#10;Description automatically generated"/>
+            <wp:cNvGraphicFramePr>
+              <a:graphicFrameLocks xmlns:a="http://schemas.openxmlformats.org/drawingml/2006/main" noChangeAspect="1"/>
+            </wp:cNvGraphicFramePr>
+            <a:graphic xmlns:a="http://schemas.openxmlformats.org/drawingml/2006/main">
+              <a:graphicData uri="http://schemas.openxmlformats.org/drawingml/2006/picture">
+                <pic:pic xmlns:pic="http://schemas.openxmlformats.org/drawingml/2006/picture">
+                  <pic:nvPicPr>
+                    <pic:cNvPr id="3" name="Picture 3" descr="Graphical user interface, application, Word&#10;&#10;Description automatically generated"/>
+                    <pic:cNvPicPr/>
+                  </pic:nvPicPr>
+                  <pic:blipFill>
+                    <a:blip r:embed="rId7">
+                      <a:extLst>
+                        <a:ext uri="{28A0092B-C50C-407E-A947-70E740481C1C}">
+                          <a14:useLocalDpi xmlns:a14="http://schemas.microsoft.com/office/drawing/2010/main" val="0"/>
+                        </a:ext>
+                      </a:extLst>
+                    </a:blip>
+                    <a:stretch>
+                      <a:fillRect/>
+                    </a:stretch>
+                  </pic:blipFill>
+                  <pic:spPr>
+                    <a:xfrm>
+                      <a:off x="0" y="0"/>
+                      <a:ext cx="5943600" cy="2333625"/>
+                    </a:xfrm>
+                    <a:prstGeom prst="rect">
+                      <a:avLst/>
+                    </a:prstGeom>
+                  </pic:spPr>
+                </pic:pic>
+              </a:graphicData>
+            </a:graphic>
+          </wp:anchor>
+        </w:drawing>
+      </w:r>
+      <w:r>
+        <w:rPr>
+          <w:rFonts w:ascii="Times New Roman" w:hAnsi="Times New Roman" w:cs="Times New Roman"/>
+          <w:b/>
+          <w:bCs/>
+          <w:sz w:val="28"/>
+          <w:szCs w:val="28"/>
+        </w:rPr>
         <w:t>Solution Architecture</w:t>
       </w:r>
+    </w:p>
+    <w:p>
+      <w:pPr>
+        <w:jc w:val="both"/>
+        <w:rPr>
+          <w:rFonts w:ascii="Times New Roman" w:hAnsi="Times New Roman" w:cs="Times New Roman"/>
+          <w:b/>
+          <w:bCs/>
+          <w:sz w:val="28"/>
+          <w:szCs w:val="28"/>
+        </w:rPr>
+      </w:pPr>
+    </w:p>
+    <w:p>
+      <w:pPr>
+        <w:jc w:val="both"/>
+        <w:rPr>
+          <w:rFonts w:ascii="Times New Roman" w:hAnsi="Times New Roman" w:cs="Times New Roman"/>
+          <w:sz w:val="24"/>
+          <w:szCs w:val="24"/>
+        </w:rPr>
+      </w:pPr>
+      <w:r>
+        <w:rPr>
+          <w:rFonts w:ascii="Times New Roman" w:hAnsi="Times New Roman" w:cs="Times New Roman"/>
+          <w:sz w:val="24"/>
+          <w:szCs w:val="24"/>
+        </w:rPr>
+        <w:t>The above is a high-level Data Warehousing and Business Intelligence architectural solution for the chosen dataset and topic. We can identify for main layers here:</w:t>
+      </w:r>
+    </w:p>
+    <w:p>
+      <w:pPr>
+        <w:pStyle w:val="ListParagraph"/>
+        <w:numPr>
+          <w:ilvl w:val="0"/>
+          <w:numId w:val="4"/>
+        </w:numPr>
+        <w:jc w:val="both"/>
+        <w:rPr>
+          <w:rFonts w:ascii="Times New Roman" w:hAnsi="Times New Roman" w:cs="Times New Roman"/>
+          <w:sz w:val="24"/>
+          <w:szCs w:val="24"/>
+        </w:rPr>
+      </w:pPr>
+      <w:r>
+        <w:rPr>
+          <w:rFonts w:ascii="Times New Roman" w:hAnsi="Times New Roman" w:cs="Times New Roman"/>
+          <w:sz w:val="24"/>
+          <w:szCs w:val="24"/>
+        </w:rPr>
+        <w:t xml:space="preserve">Data Sources – </w:t>
+      </w:r>
+    </w:p>
+    <w:p>
+      <w:pPr>
+        <w:pStyle w:val="ListParagraph"/>
+        <w:jc w:val="both"/>
+        <w:rPr>
+          <w:rFonts w:ascii="Times New Roman" w:hAnsi="Times New Roman" w:cs="Times New Roman"/>
+          <w:sz w:val="24"/>
+          <w:szCs w:val="24"/>
+        </w:rPr>
+      </w:pPr>
+      <w:r>
+        <w:rPr>
+          <w:rFonts w:ascii="Times New Roman" w:hAnsi="Times New Roman" w:cs="Times New Roman"/>
+          <w:sz w:val="24"/>
+          <w:szCs w:val="24"/>
+        </w:rPr>
+        <w:t>The first stage in establishing a solid architecture is to collect data from many data sources, such as CRM, ERP, databases, files, or APIs, depending on the goals and resources available.</w:t>
+      </w:r>
+      <w:r>
+        <w:rPr>
+          <w:rFonts w:ascii="Times New Roman" w:hAnsi="Times New Roman" w:cs="Times New Roman"/>
+          <w:sz w:val="24"/>
+          <w:szCs w:val="24"/>
+        </w:rPr>
+        <w:t xml:space="preserve"> </w:t>
+      </w:r>
+    </w:p>
+    <w:p>
+      <w:pPr>
+        <w:pStyle w:val="ListParagraph"/>
+        <w:jc w:val="both"/>
+        <w:rPr>
+          <w:rFonts w:ascii="Times New Roman" w:hAnsi="Times New Roman" w:cs="Times New Roman"/>
+          <w:sz w:val="24"/>
+          <w:szCs w:val="24"/>
+        </w:rPr>
+      </w:pPr>
+      <w:r>
+        <w:rPr>
+          <w:rFonts w:ascii="Times New Roman" w:hAnsi="Times New Roman" w:cs="Times New Roman"/>
+          <w:sz w:val="24"/>
+          <w:szCs w:val="24"/>
+        </w:rPr>
+        <w:t xml:space="preserve">For the given scenario, there are 2 data sources, a source </w:t>
+      </w:r>
+      <w:r>
+        <w:rPr>
+          <w:rFonts w:ascii="Times New Roman" w:hAnsi="Times New Roman" w:cs="Times New Roman"/>
+          <w:sz w:val="24"/>
+          <w:szCs w:val="24"/>
+        </w:rPr>
+        <w:t>database,</w:t>
+      </w:r>
+      <w:r>
+        <w:rPr>
+          <w:rFonts w:ascii="Times New Roman" w:hAnsi="Times New Roman" w:cs="Times New Roman"/>
+          <w:sz w:val="24"/>
+          <w:szCs w:val="24"/>
+        </w:rPr>
+        <w:t xml:space="preserve"> and flat files (csv and txt) </w:t>
+      </w:r>
+    </w:p>
+    <w:p>
+      <w:pPr>
+        <w:pStyle w:val="ListParagraph"/>
+        <w:numPr>
+          <w:ilvl w:val="0"/>
+          <w:numId w:val="5"/>
+        </w:numPr>
+        <w:jc w:val="both"/>
+        <w:rPr>
+          <w:rFonts w:ascii="Times New Roman" w:hAnsi="Times New Roman" w:cs="Times New Roman"/>
+          <w:sz w:val="24"/>
+          <w:szCs w:val="24"/>
+        </w:rPr>
+      </w:pPr>
+      <w:r>
+        <w:rPr>
+          <w:rFonts w:ascii="Times New Roman" w:hAnsi="Times New Roman" w:cs="Times New Roman"/>
+          <w:sz w:val="24"/>
+          <w:szCs w:val="24"/>
+        </w:rPr>
+        <w:t>Source database (</w:t>
+      </w:r>
+      <w:proofErr w:type="spellStart"/>
+      <w:r>
+        <w:rPr>
+          <w:rFonts w:ascii="Times New Roman" w:hAnsi="Times New Roman" w:cs="Times New Roman"/>
+          <w:sz w:val="24"/>
+          <w:szCs w:val="24"/>
+        </w:rPr>
+        <w:t>Insurance_Claims_Fraud_Source_DB</w:t>
+      </w:r>
+      <w:proofErr w:type="spellEnd"/>
+      <w:r>
+        <w:rPr>
+          <w:rFonts w:ascii="Times New Roman" w:hAnsi="Times New Roman" w:cs="Times New Roman"/>
+          <w:sz w:val="24"/>
+          <w:szCs w:val="24"/>
+        </w:rPr>
+        <w:t xml:space="preserve">) which contains the customer, vendor, and insurance data tables. </w:t>
+      </w:r>
+    </w:p>
+    <w:p>
+      <w:pPr>
+        <w:pStyle w:val="ListParagraph"/>
+        <w:numPr>
+          <w:ilvl w:val="0"/>
+          <w:numId w:val="5"/>
+        </w:numPr>
+        <w:jc w:val="both"/>
+        <w:rPr>
+          <w:rFonts w:ascii="Times New Roman" w:hAnsi="Times New Roman" w:cs="Times New Roman"/>
+          <w:sz w:val="24"/>
+          <w:szCs w:val="24"/>
+        </w:rPr>
+      </w:pPr>
+      <w:r>
+        <w:rPr>
+          <w:rFonts w:ascii="Times New Roman" w:hAnsi="Times New Roman" w:cs="Times New Roman"/>
+          <w:sz w:val="24"/>
+          <w:szCs w:val="24"/>
+        </w:rPr>
+        <w:t>CSV (</w:t>
+      </w:r>
+      <w:r>
+        <w:rPr>
+          <w:rFonts w:ascii="Times New Roman" w:hAnsi="Times New Roman" w:cs="Times New Roman"/>
+          <w:sz w:val="24"/>
+          <w:szCs w:val="24"/>
+        </w:rPr>
+        <w:t>Agent.csv</w:t>
+      </w:r>
+      <w:r>
+        <w:rPr>
+          <w:rFonts w:ascii="Times New Roman" w:hAnsi="Times New Roman" w:cs="Times New Roman"/>
+          <w:sz w:val="24"/>
+          <w:szCs w:val="24"/>
+        </w:rPr>
+        <w:t>) file contains the agent details.</w:t>
+      </w:r>
+    </w:p>
+    <w:p>
+      <w:pPr>
+        <w:pStyle w:val="ListParagraph"/>
+        <w:numPr>
+          <w:ilvl w:val="0"/>
+          <w:numId w:val="5"/>
+        </w:numPr>
+        <w:jc w:val="both"/>
+        <w:rPr>
+          <w:rFonts w:ascii="Times New Roman" w:hAnsi="Times New Roman" w:cs="Times New Roman"/>
+          <w:sz w:val="24"/>
+          <w:szCs w:val="24"/>
+        </w:rPr>
+      </w:pPr>
+      <w:r>
+        <w:rPr>
+          <w:rFonts w:ascii="Times New Roman" w:hAnsi="Times New Roman" w:cs="Times New Roman"/>
+          <w:sz w:val="24"/>
+          <w:szCs w:val="24"/>
+        </w:rPr>
+        <w:t>TXT (</w:t>
+      </w:r>
+      <w:r>
+        <w:rPr>
+          <w:rFonts w:ascii="Times New Roman" w:hAnsi="Times New Roman" w:cs="Times New Roman"/>
+          <w:sz w:val="24"/>
+          <w:szCs w:val="24"/>
+        </w:rPr>
+        <w:t>PolicyClaim.txt</w:t>
+      </w:r>
+      <w:r>
+        <w:rPr>
+          <w:rFonts w:ascii="Times New Roman" w:hAnsi="Times New Roman" w:cs="Times New Roman"/>
+          <w:sz w:val="24"/>
+          <w:szCs w:val="24"/>
+        </w:rPr>
+        <w:t>)</w:t>
+      </w:r>
+      <w:r>
+        <w:rPr>
+          <w:rFonts w:ascii="Times New Roman" w:hAnsi="Times New Roman" w:cs="Times New Roman"/>
+          <w:sz w:val="24"/>
+          <w:szCs w:val="24"/>
+        </w:rPr>
+        <w:t xml:space="preserve"> </w:t>
+      </w:r>
+      <w:r>
+        <w:rPr>
+          <w:rFonts w:ascii="Times New Roman" w:hAnsi="Times New Roman" w:cs="Times New Roman"/>
+          <w:sz w:val="24"/>
+          <w:szCs w:val="24"/>
+        </w:rPr>
+        <w:t>file contains the policy claims details.</w:t>
+      </w:r>
+    </w:p>
+    <w:p>
+      <w:pPr>
+        <w:pStyle w:val="ListParagraph"/>
+        <w:jc w:val="both"/>
+        <w:rPr>
+          <w:rFonts w:ascii="Times New Roman" w:hAnsi="Times New Roman" w:cs="Times New Roman"/>
+          <w:sz w:val="24"/>
+          <w:szCs w:val="24"/>
+        </w:rPr>
+      </w:pPr>
+    </w:p>
+    <w:p>
+      <w:pPr>
+        <w:pStyle w:val="ListParagraph"/>
+        <w:numPr>
+          <w:ilvl w:val="0"/>
+          <w:numId w:val="4"/>
+        </w:numPr>
+        <w:jc w:val="both"/>
+        <w:rPr>
+          <w:rFonts w:ascii="Times New Roman" w:hAnsi="Times New Roman" w:cs="Times New Roman"/>
+          <w:sz w:val="24"/>
+          <w:szCs w:val="24"/>
+        </w:rPr>
+      </w:pPr>
+      <w:r>
+        <w:rPr>
+          <w:rFonts w:ascii="Times New Roman" w:hAnsi="Times New Roman" w:cs="Times New Roman"/>
+          <w:sz w:val="24"/>
+          <w:szCs w:val="24"/>
+        </w:rPr>
+        <w:t xml:space="preserve">Staging area – </w:t>
+      </w:r>
+    </w:p>
+    <w:p>
+      <w:pPr>
+        <w:pStyle w:val="ListParagraph"/>
+        <w:jc w:val="both"/>
+        <w:rPr>
+          <w:rFonts w:ascii="Times New Roman" w:hAnsi="Times New Roman" w:cs="Times New Roman"/>
+          <w:sz w:val="24"/>
+          <w:szCs w:val="24"/>
+        </w:rPr>
+      </w:pPr>
+      <w:r>
+        <w:rPr>
+          <w:rFonts w:ascii="Times New Roman" w:hAnsi="Times New Roman" w:cs="Times New Roman"/>
+          <w:sz w:val="24"/>
+          <w:szCs w:val="24"/>
+        </w:rPr>
+        <w:t>A data staging area acts as a temporary storage facility between the data sources and the data warehouse. The staging area is primarily used to extract data quickly from its data sources while minimizing the effect of the sources.</w:t>
+      </w:r>
+    </w:p>
+    <w:p>
+      <w:pPr>
+        <w:pStyle w:val="ListParagraph"/>
+        <w:jc w:val="both"/>
+        <w:rPr>
+          <w:rFonts w:ascii="Times New Roman" w:hAnsi="Times New Roman" w:cs="Times New Roman"/>
+          <w:sz w:val="24"/>
+          <w:szCs w:val="24"/>
+        </w:rPr>
+      </w:pPr>
+      <w:r>
+        <w:rPr>
+          <w:rFonts w:ascii="Times New Roman" w:hAnsi="Times New Roman" w:cs="Times New Roman"/>
+          <w:sz w:val="24"/>
+          <w:szCs w:val="24"/>
+        </w:rPr>
+        <w:t xml:space="preserve">In the given scenario a database named </w:t>
+      </w:r>
+      <w:proofErr w:type="spellStart"/>
+      <w:r>
+        <w:rPr>
+          <w:rFonts w:ascii="Times New Roman" w:hAnsi="Times New Roman" w:cs="Times New Roman"/>
+          <w:sz w:val="24"/>
+          <w:szCs w:val="24"/>
+        </w:rPr>
+        <w:t>Insurance_Claims_Fraud_</w:t>
+      </w:r>
+      <w:r>
+        <w:rPr>
+          <w:rFonts w:ascii="Times New Roman" w:hAnsi="Times New Roman" w:cs="Times New Roman"/>
+          <w:sz w:val="24"/>
+          <w:szCs w:val="24"/>
+        </w:rPr>
+        <w:t>Staging</w:t>
+      </w:r>
+      <w:proofErr w:type="spellEnd"/>
+      <w:r>
+        <w:rPr>
+          <w:rFonts w:ascii="Times New Roman" w:hAnsi="Times New Roman" w:cs="Times New Roman"/>
+          <w:sz w:val="24"/>
+          <w:szCs w:val="24"/>
+        </w:rPr>
+        <w:t xml:space="preserve"> acts as the data staging area</w:t>
+      </w:r>
+    </w:p>
+    <w:p>
+      <w:pPr>
+        <w:pStyle w:val="ListParagraph"/>
+        <w:jc w:val="both"/>
+        <w:rPr>
+          <w:rFonts w:ascii="Times New Roman" w:hAnsi="Times New Roman" w:cs="Times New Roman"/>
+          <w:sz w:val="24"/>
+          <w:szCs w:val="24"/>
+        </w:rPr>
+      </w:pPr>
+    </w:p>
+    <w:p>
+      <w:pPr>
+        <w:pStyle w:val="ListParagraph"/>
+        <w:numPr>
+          <w:ilvl w:val="0"/>
+          <w:numId w:val="4"/>
+        </w:numPr>
+        <w:jc w:val="both"/>
+        <w:rPr>
+          <w:rFonts w:ascii="Times New Roman" w:hAnsi="Times New Roman" w:cs="Times New Roman"/>
+          <w:sz w:val="24"/>
+          <w:szCs w:val="24"/>
+        </w:rPr>
+      </w:pPr>
+      <w:r>
+        <w:rPr>
+          <w:rFonts w:ascii="Times New Roman" w:hAnsi="Times New Roman" w:cs="Times New Roman"/>
+          <w:sz w:val="24"/>
+          <w:szCs w:val="24"/>
+        </w:rPr>
+        <w:t>Data warehouse –</w:t>
+      </w:r>
+    </w:p>
+    <w:p>
+      <w:pPr>
+        <w:pStyle w:val="ListParagraph"/>
+        <w:jc w:val="both"/>
+        <w:rPr>
+          <w:rFonts w:ascii="Times New Roman" w:hAnsi="Times New Roman" w:cs="Times New Roman"/>
+          <w:sz w:val="24"/>
+          <w:szCs w:val="24"/>
+        </w:rPr>
+      </w:pPr>
+      <w:r>
+        <w:rPr>
+          <w:rFonts w:ascii="Times New Roman" w:hAnsi="Times New Roman" w:cs="Times New Roman"/>
+          <w:sz w:val="24"/>
+          <w:szCs w:val="24"/>
+        </w:rPr>
+        <w:t>A data warehouse is a large collection of business data that is used to enhance internal decision-making. This has a lot of historical information.</w:t>
+      </w:r>
+    </w:p>
+    <w:p>
+      <w:pPr>
+        <w:pStyle w:val="ListParagraph"/>
+        <w:jc w:val="both"/>
+        <w:rPr>
+          <w:rFonts w:ascii="Times New Roman" w:hAnsi="Times New Roman" w:cs="Times New Roman"/>
+          <w:sz w:val="24"/>
+          <w:szCs w:val="24"/>
+        </w:rPr>
+      </w:pPr>
+      <w:r>
+        <w:rPr>
+          <w:rFonts w:ascii="Times New Roman" w:hAnsi="Times New Roman" w:cs="Times New Roman"/>
+          <w:sz w:val="24"/>
+          <w:szCs w:val="24"/>
+        </w:rPr>
+        <w:t xml:space="preserve">In this scenario a database file named </w:t>
+      </w:r>
+      <w:proofErr w:type="spellStart"/>
+      <w:r>
+        <w:rPr>
+          <w:rFonts w:ascii="Times New Roman" w:hAnsi="Times New Roman" w:cs="Times New Roman"/>
+          <w:sz w:val="24"/>
+          <w:szCs w:val="24"/>
+        </w:rPr>
+        <w:t>Insurance_Claims_Fraud_</w:t>
+      </w:r>
+      <w:r>
+        <w:rPr>
+          <w:rFonts w:ascii="Times New Roman" w:hAnsi="Times New Roman" w:cs="Times New Roman"/>
+          <w:sz w:val="24"/>
+          <w:szCs w:val="24"/>
+        </w:rPr>
+        <w:t>DW</w:t>
+      </w:r>
+      <w:proofErr w:type="spellEnd"/>
+      <w:r>
+        <w:rPr>
+          <w:rFonts w:ascii="Times New Roman" w:hAnsi="Times New Roman" w:cs="Times New Roman"/>
+          <w:sz w:val="24"/>
+          <w:szCs w:val="24"/>
+        </w:rPr>
+        <w:t xml:space="preserve"> is used as the data warehouse. The said data warehouse </w:t>
+      </w:r>
+      <w:r>
+        <w:rPr>
+          <w:rFonts w:ascii="Times New Roman" w:hAnsi="Times New Roman" w:cs="Times New Roman"/>
+          <w:sz w:val="24"/>
+          <w:szCs w:val="24"/>
+        </w:rPr>
+        <w:t>comprises of 4 dimensional tables and 1 fact table.</w:t>
+      </w:r>
+      <w:r>
+        <w:rPr>
+          <w:rFonts w:ascii="Times New Roman" w:hAnsi="Times New Roman" w:cs="Times New Roman"/>
+          <w:sz w:val="24"/>
+          <w:szCs w:val="24"/>
+        </w:rPr>
+        <w:t xml:space="preserve"> </w:t>
+      </w:r>
+    </w:p>
+    <w:p>
+      <w:pPr>
+        <w:pStyle w:val="ListParagraph"/>
+        <w:jc w:val="both"/>
+        <w:rPr>
+          <w:rFonts w:ascii="Times New Roman" w:hAnsi="Times New Roman" w:cs="Times New Roman"/>
+          <w:sz w:val="24"/>
+          <w:szCs w:val="24"/>
+        </w:rPr>
+      </w:pPr>
+    </w:p>
+    <w:p>
+      <w:pPr>
+        <w:pStyle w:val="ListParagraph"/>
+        <w:numPr>
+          <w:ilvl w:val="0"/>
+          <w:numId w:val="4"/>
+        </w:numPr>
+        <w:jc w:val="both"/>
+        <w:rPr>
+          <w:rFonts w:ascii="Times New Roman" w:hAnsi="Times New Roman" w:cs="Times New Roman"/>
+          <w:sz w:val="24"/>
+          <w:szCs w:val="24"/>
+        </w:rPr>
+      </w:pPr>
+      <w:r>
+        <w:rPr>
+          <w:rFonts w:ascii="Times New Roman" w:hAnsi="Times New Roman" w:cs="Times New Roman"/>
+          <w:sz w:val="24"/>
+          <w:szCs w:val="24"/>
+        </w:rPr>
+        <w:lastRenderedPageBreak/>
+        <w:t>BI solution (consumption) –</w:t>
+      </w:r>
+      <w:r>
+        <w:rPr>
+          <w:rFonts w:ascii="Times New Roman" w:hAnsi="Times New Roman" w:cs="Times New Roman"/>
+          <w:sz w:val="24"/>
+          <w:szCs w:val="24"/>
+        </w:rPr>
+        <w:t xml:space="preserve"> </w:t>
+      </w:r>
+    </w:p>
+    <w:p>
+      <w:pPr>
+        <w:pStyle w:val="ListParagraph"/>
+        <w:jc w:val="both"/>
+        <w:rPr>
+          <w:rFonts w:ascii="Times New Roman" w:hAnsi="Times New Roman" w:cs="Times New Roman"/>
+          <w:sz w:val="24"/>
+          <w:szCs w:val="24"/>
+        </w:rPr>
+      </w:pPr>
+      <w:r>
+        <w:rPr>
+          <w:rFonts w:ascii="Times New Roman" w:hAnsi="Times New Roman" w:cs="Times New Roman"/>
+          <w:sz w:val="24"/>
+          <w:szCs w:val="24"/>
+        </w:rPr>
+        <w:t>This employs technology and services to transform data into actionable insights that assist organizations in making better decisions.</w:t>
+      </w:r>
+    </w:p>
+    <w:p>
+      <w:pPr>
+        <w:pStyle w:val="ListParagraph"/>
+        <w:jc w:val="both"/>
+        <w:rPr>
+          <w:rFonts w:ascii="Times New Roman" w:hAnsi="Times New Roman" w:cs="Times New Roman"/>
+          <w:sz w:val="24"/>
+          <w:szCs w:val="24"/>
+        </w:rPr>
+      </w:pPr>
+      <w:r>
+        <w:rPr>
+          <w:rFonts w:ascii="Times New Roman" w:hAnsi="Times New Roman" w:cs="Times New Roman"/>
+          <w:sz w:val="24"/>
+          <w:szCs w:val="24"/>
+        </w:rPr>
+        <w:t>In this scenario’s business solution, the data could be analyzed</w:t>
+      </w:r>
+      <w:r>
+        <w:rPr>
+          <w:rFonts w:ascii="Times New Roman" w:hAnsi="Times New Roman" w:cs="Times New Roman"/>
+          <w:sz w:val="24"/>
+          <w:szCs w:val="24"/>
+        </w:rPr>
+        <w:t>, visualized, and reported</w:t>
+      </w:r>
+      <w:r>
+        <w:rPr>
+          <w:rFonts w:ascii="Times New Roman" w:hAnsi="Times New Roman" w:cs="Times New Roman"/>
+          <w:sz w:val="24"/>
+          <w:szCs w:val="24"/>
+        </w:rPr>
+        <w:t xml:space="preserve"> to understand the insurance frauds and to take actions necessary business decisions to mitigate them and take necessary informed decisions.</w:t>
+      </w:r>
+    </w:p>
+    <w:p>
+      <w:pPr>
+        <w:pStyle w:val="ListParagraph"/>
+        <w:jc w:val="both"/>
+        <w:rPr>
+          <w:rFonts w:ascii="Times New Roman" w:hAnsi="Times New Roman" w:cs="Times New Roman"/>
+          <w:sz w:val="24"/>
+          <w:szCs w:val="24"/>
+        </w:rPr>
+      </w:pPr>
+    </w:p>
+    <w:p>
+      <w:pPr>
+        <w:pStyle w:val="ListParagraph"/>
+        <w:numPr>
+          <w:ilvl w:val="0"/>
+          <w:numId w:val="4"/>
+        </w:numPr>
+        <w:jc w:val="both"/>
+        <w:rPr>
+          <w:rFonts w:ascii="Times New Roman" w:hAnsi="Times New Roman" w:cs="Times New Roman"/>
+          <w:sz w:val="24"/>
+          <w:szCs w:val="24"/>
+        </w:rPr>
+      </w:pPr>
+      <w:r>
+        <w:rPr>
+          <w:rFonts w:ascii="Times New Roman" w:hAnsi="Times New Roman" w:cs="Times New Roman"/>
+          <w:sz w:val="24"/>
+          <w:szCs w:val="24"/>
+        </w:rPr>
+        <w:t>ETL –</w:t>
+      </w:r>
+    </w:p>
+    <w:p>
+      <w:pPr>
+        <w:pStyle w:val="ListParagraph"/>
+        <w:jc w:val="both"/>
+        <w:rPr>
+          <w:rFonts w:ascii="Times New Roman" w:hAnsi="Times New Roman" w:cs="Times New Roman"/>
+          <w:sz w:val="24"/>
+          <w:szCs w:val="24"/>
+        </w:rPr>
+      </w:pPr>
+      <w:r>
+        <w:rPr>
+          <w:rFonts w:ascii="Times New Roman" w:hAnsi="Times New Roman" w:cs="Times New Roman"/>
+          <w:sz w:val="24"/>
+          <w:szCs w:val="24"/>
+        </w:rPr>
+        <w:t>ETL</w:t>
+      </w:r>
+      <w:r>
+        <w:rPr>
+          <w:rFonts w:ascii="Times New Roman" w:hAnsi="Times New Roman" w:cs="Times New Roman"/>
+          <w:sz w:val="24"/>
+          <w:szCs w:val="24"/>
+        </w:rPr>
+        <w:t xml:space="preserve"> (</w:t>
+      </w:r>
+      <w:r>
+        <w:rPr>
+          <w:rFonts w:ascii="Times New Roman" w:hAnsi="Times New Roman" w:cs="Times New Roman"/>
+          <w:sz w:val="24"/>
+          <w:szCs w:val="24"/>
+        </w:rPr>
+        <w:t>Extract, transform, and load</w:t>
+      </w:r>
+      <w:r>
+        <w:rPr>
+          <w:rFonts w:ascii="Times New Roman" w:hAnsi="Times New Roman" w:cs="Times New Roman"/>
+          <w:sz w:val="24"/>
+          <w:szCs w:val="24"/>
+        </w:rPr>
+        <w:t>)</w:t>
+      </w:r>
+      <w:r>
+        <w:rPr>
+          <w:rFonts w:ascii="Times New Roman" w:hAnsi="Times New Roman" w:cs="Times New Roman"/>
+          <w:sz w:val="24"/>
+          <w:szCs w:val="24"/>
+        </w:rPr>
+        <w:t xml:space="preserve"> is a data integration procedure that integrates data from several sources into a single, consistent data store that can subsequently be fed into a data warehouse or other destination system.</w:t>
+      </w:r>
+    </w:p>
+    <w:p>
+      <w:pPr>
+        <w:pStyle w:val="ListParagraph"/>
+        <w:jc w:val="both"/>
+        <w:rPr>
+          <w:rFonts w:ascii="Times New Roman" w:hAnsi="Times New Roman" w:cs="Times New Roman"/>
+          <w:sz w:val="24"/>
+          <w:szCs w:val="24"/>
+        </w:rPr>
+      </w:pPr>
+    </w:p>
+    <w:p>
+      <w:pPr>
+        <w:ind w:left="360"/>
+        <w:jc w:val="both"/>
+        <w:rPr>
+          <w:rFonts w:ascii="Times New Roman" w:hAnsi="Times New Roman" w:cs="Times New Roman"/>
+          <w:sz w:val="24"/>
+          <w:szCs w:val="24"/>
+        </w:rPr>
+      </w:pPr>
+    </w:p>
+    <w:p>
+      <w:pPr>
+        <w:jc w:val="both"/>
+        <w:rPr>
+          <w:rFonts w:ascii="Times New Roman" w:hAnsi="Times New Roman" w:cs="Times New Roman"/>
+          <w:b/>
+          <w:bCs/>
+          <w:sz w:val="28"/>
+          <w:szCs w:val="28"/>
+        </w:rPr>
+      </w:pPr>
     </w:p>
     <w:sectPr>
       <w:pgSz w:w="12240" w:h="15840"/>
@@ -1066,7 +1832,7 @@
   <w:abstractNum w:abstractNumId="0" w15:restartNumberingAfterBreak="0">
     <w:nsid w:val="0B7C3462"/>
     <w:multiLevelType w:val="hybridMultilevel"/>
-    <w:tmpl w:val="95A0B6CE"/>
+    <w:tmpl w:val="B4084984"/>
     <w:lvl w:ilvl="0" w:tplc="0409000F">
       <w:start w:val="1"/>
       <w:numFmt w:val="decimal"/>
@@ -1263,6 +2029,119 @@
     </w:lvl>
   </w:abstractNum>
   <w:abstractNum w:abstractNumId="2" w15:restartNumberingAfterBreak="0">
+    <w:nsid w:val="4FB773E6"/>
+    <w:multiLevelType w:val="hybridMultilevel"/>
+    <w:tmpl w:val="3734563C"/>
+    <w:lvl w:ilvl="0" w:tplc="04090001">
+      <w:start w:val="1"/>
+      <w:numFmt w:val="bullet"/>
+      <w:lvlText w:val=""/>
+      <w:lvlJc w:val="left"/>
+      <w:pPr>
+        <w:ind w:left="1440" w:hanging="360"/>
+      </w:pPr>
+      <w:rPr>
+        <w:rFonts w:ascii="Symbol" w:hAnsi="Symbol" w:hint="default"/>
+      </w:rPr>
+    </w:lvl>
+    <w:lvl w:ilvl="1" w:tplc="04090003" w:tentative="1">
+      <w:start w:val="1"/>
+      <w:numFmt w:val="bullet"/>
+      <w:lvlText w:val="o"/>
+      <w:lvlJc w:val="left"/>
+      <w:pPr>
+        <w:ind w:left="2160" w:hanging="360"/>
+      </w:pPr>
+      <w:rPr>
+        <w:rFonts w:ascii="Courier New" w:hAnsi="Courier New" w:cs="Courier New" w:hint="default"/>
+      </w:rPr>
+    </w:lvl>
+    <w:lvl w:ilvl="2" w:tplc="04090005" w:tentative="1">
+      <w:start w:val="1"/>
+      <w:numFmt w:val="bullet"/>
+      <w:lvlText w:val=""/>
+      <w:lvlJc w:val="left"/>
+      <w:pPr>
+        <w:ind w:left="2880" w:hanging="360"/>
+      </w:pPr>
+      <w:rPr>
+        <w:rFonts w:ascii="Wingdings" w:hAnsi="Wingdings" w:hint="default"/>
+      </w:rPr>
+    </w:lvl>
+    <w:lvl w:ilvl="3" w:tplc="04090001" w:tentative="1">
+      <w:start w:val="1"/>
+      <w:numFmt w:val="bullet"/>
+      <w:lvlText w:val=""/>
+      <w:lvlJc w:val="left"/>
+      <w:pPr>
+        <w:ind w:left="3600" w:hanging="360"/>
+      </w:pPr>
+      <w:rPr>
+        <w:rFonts w:ascii="Symbol" w:hAnsi="Symbol" w:hint="default"/>
+      </w:rPr>
+    </w:lvl>
+    <w:lvl w:ilvl="4" w:tplc="04090003" w:tentative="1">
+      <w:start w:val="1"/>
+      <w:numFmt w:val="bullet"/>
+      <w:lvlText w:val="o"/>
+      <w:lvlJc w:val="left"/>
+      <w:pPr>
+        <w:ind w:left="4320" w:hanging="360"/>
+      </w:pPr>
+      <w:rPr>
+        <w:rFonts w:ascii="Courier New" w:hAnsi="Courier New" w:cs="Courier New" w:hint="default"/>
+      </w:rPr>
+    </w:lvl>
+    <w:lvl w:ilvl="5" w:tplc="04090005" w:tentative="1">
+      <w:start w:val="1"/>
+      <w:numFmt w:val="bullet"/>
+      <w:lvlText w:val=""/>
+      <w:lvlJc w:val="left"/>
+      <w:pPr>
+        <w:ind w:left="5040" w:hanging="360"/>
+      </w:pPr>
+      <w:rPr>
+        <w:rFonts w:ascii="Wingdings" w:hAnsi="Wingdings" w:hint="default"/>
+      </w:rPr>
+    </w:lvl>
+    <w:lvl w:ilvl="6" w:tplc="04090001" w:tentative="1">
+      <w:start w:val="1"/>
+      <w:numFmt w:val="bullet"/>
+      <w:lvlText w:val=""/>
+      <w:lvlJc w:val="left"/>
+      <w:pPr>
+        <w:ind w:left="5760" w:hanging="360"/>
+      </w:pPr>
+      <w:rPr>
+        <w:rFonts w:ascii="Symbol" w:hAnsi="Symbol" w:hint="default"/>
+      </w:rPr>
+    </w:lvl>
+    <w:lvl w:ilvl="7" w:tplc="04090003" w:tentative="1">
+      <w:start w:val="1"/>
+      <w:numFmt w:val="bullet"/>
+      <w:lvlText w:val="o"/>
+      <w:lvlJc w:val="left"/>
+      <w:pPr>
+        <w:ind w:left="6480" w:hanging="360"/>
+      </w:pPr>
+      <w:rPr>
+        <w:rFonts w:ascii="Courier New" w:hAnsi="Courier New" w:cs="Courier New" w:hint="default"/>
+      </w:rPr>
+    </w:lvl>
+    <w:lvl w:ilvl="8" w:tplc="04090005" w:tentative="1">
+      <w:start w:val="1"/>
+      <w:numFmt w:val="bullet"/>
+      <w:lvlText w:val=""/>
+      <w:lvlJc w:val="left"/>
+      <w:pPr>
+        <w:ind w:left="7200" w:hanging="360"/>
+      </w:pPr>
+      <w:rPr>
+        <w:rFonts w:ascii="Wingdings" w:hAnsi="Wingdings" w:hint="default"/>
+      </w:rPr>
+    </w:lvl>
+  </w:abstractNum>
+  <w:abstractNum w:abstractNumId="3" w15:restartNumberingAfterBreak="0">
     <w:nsid w:val="68431C49"/>
     <w:multiLevelType w:val="hybridMultilevel"/>
     <w:tmpl w:val="88AEE820"/>
@@ -1348,14 +2227,106 @@
       </w:pPr>
     </w:lvl>
   </w:abstractNum>
+  <w:abstractNum w:abstractNumId="4" w15:restartNumberingAfterBreak="0">
+    <w:nsid w:val="7EFF4822"/>
+    <w:multiLevelType w:val="hybridMultilevel"/>
+    <w:tmpl w:val="AD449306"/>
+    <w:lvl w:ilvl="0" w:tplc="FFFFFFFF">
+      <w:start w:val="1"/>
+      <w:numFmt w:val="decimal"/>
+      <w:lvlText w:val="%1."/>
+      <w:lvlJc w:val="left"/>
+      <w:pPr>
+        <w:ind w:left="720" w:hanging="360"/>
+      </w:pPr>
+    </w:lvl>
+    <w:lvl w:ilvl="1" w:tplc="FFFFFFFF" w:tentative="1">
+      <w:start w:val="1"/>
+      <w:numFmt w:val="lowerLetter"/>
+      <w:lvlText w:val="%2."/>
+      <w:lvlJc w:val="left"/>
+      <w:pPr>
+        <w:ind w:left="1440" w:hanging="360"/>
+      </w:pPr>
+    </w:lvl>
+    <w:lvl w:ilvl="2" w:tplc="FFFFFFFF" w:tentative="1">
+      <w:start w:val="1"/>
+      <w:numFmt w:val="lowerRoman"/>
+      <w:lvlText w:val="%3."/>
+      <w:lvlJc w:val="right"/>
+      <w:pPr>
+        <w:ind w:left="2160" w:hanging="180"/>
+      </w:pPr>
+    </w:lvl>
+    <w:lvl w:ilvl="3" w:tplc="FFFFFFFF" w:tentative="1">
+      <w:start w:val="1"/>
+      <w:numFmt w:val="decimal"/>
+      <w:lvlText w:val="%4."/>
+      <w:lvlJc w:val="left"/>
+      <w:pPr>
+        <w:ind w:left="2880" w:hanging="360"/>
+      </w:pPr>
+    </w:lvl>
+    <w:lvl w:ilvl="4" w:tplc="FFFFFFFF" w:tentative="1">
+      <w:start w:val="1"/>
+      <w:numFmt w:val="lowerLetter"/>
+      <w:lvlText w:val="%5."/>
+      <w:lvlJc w:val="left"/>
+      <w:pPr>
+        <w:ind w:left="3600" w:hanging="360"/>
+      </w:pPr>
+    </w:lvl>
+    <w:lvl w:ilvl="5" w:tplc="FFFFFFFF" w:tentative="1">
+      <w:start w:val="1"/>
+      <w:numFmt w:val="lowerRoman"/>
+      <w:lvlText w:val="%6."/>
+      <w:lvlJc w:val="right"/>
+      <w:pPr>
+        <w:ind w:left="4320" w:hanging="180"/>
+      </w:pPr>
+    </w:lvl>
+    <w:lvl w:ilvl="6" w:tplc="FFFFFFFF" w:tentative="1">
+      <w:start w:val="1"/>
+      <w:numFmt w:val="decimal"/>
+      <w:lvlText w:val="%7."/>
+      <w:lvlJc w:val="left"/>
+      <w:pPr>
+        <w:ind w:left="5040" w:hanging="360"/>
+      </w:pPr>
+    </w:lvl>
+    <w:lvl w:ilvl="7" w:tplc="FFFFFFFF" w:tentative="1">
+      <w:start w:val="1"/>
+      <w:numFmt w:val="lowerLetter"/>
+      <w:lvlText w:val="%8."/>
+      <w:lvlJc w:val="left"/>
+      <w:pPr>
+        <w:ind w:left="5760" w:hanging="360"/>
+      </w:pPr>
+    </w:lvl>
+    <w:lvl w:ilvl="8" w:tplc="FFFFFFFF" w:tentative="1">
+      <w:start w:val="1"/>
+      <w:numFmt w:val="lowerRoman"/>
+      <w:lvlText w:val="%9."/>
+      <w:lvlJc w:val="right"/>
+      <w:pPr>
+        <w:ind w:left="6480" w:hanging="180"/>
+      </w:pPr>
+    </w:lvl>
+  </w:abstractNum>
   <w:num w:numId="1" w16cid:durableId="213739155">
-    <w:abstractNumId w:val="2"/>
+    <w:abstractNumId w:val="3"/>
   </w:num>
   <w:num w:numId="2" w16cid:durableId="82383636">
     <w:abstractNumId w:val="0"/>
   </w:num>
   <w:num w:numId="3" w16cid:durableId="262298847">
     <w:abstractNumId w:val="1"/>
+  </w:num>
+  <w:num w:numId="4" w16cid:durableId="375392025">
+    <w:abstractNumId w:val="4"/>
+  </w:num>
+  <w:num w:numId="5" w16cid:durableId="87890536">
+    <w:abstractNumId w:val="2"/>
   </w:num>
 </w:numbering>
 </file>

</xml_diff>

<commit_message>
Data warehouse tables created and all Dimension tables loaded
</commit_message>
<xml_diff>
--- a/Documents/IT20250942_DWBIReport.docx
+++ b/Documents/IT20250942_DWBIReport.docx
@@ -481,23 +481,13 @@
           <w:szCs w:val="24"/>
         </w:rPr>
       </w:pPr>
-      <w:proofErr w:type="spellStart"/>
-      <w:r>
-        <w:rPr>
-          <w:rFonts w:ascii="Times New Roman" w:hAnsi="Times New Roman" w:cs="Times New Roman"/>
-          <w:sz w:val="24"/>
-          <w:szCs w:val="24"/>
-        </w:rPr>
-        <w:t>PolicyClaim</w:t>
-      </w:r>
-      <w:proofErr w:type="spellEnd"/>
-      <w:r>
-        <w:rPr>
-          <w:rFonts w:ascii="Times New Roman" w:hAnsi="Times New Roman" w:cs="Times New Roman"/>
-          <w:sz w:val="24"/>
-          <w:szCs w:val="24"/>
-        </w:rPr>
-        <w:t xml:space="preserve"> – </w:t>
+      <w:r>
+        <w:rPr>
+          <w:rFonts w:ascii="Times New Roman" w:hAnsi="Times New Roman" w:cs="Times New Roman"/>
+          <w:sz w:val="24"/>
+          <w:szCs w:val="24"/>
+        </w:rPr>
+        <w:t xml:space="preserve">PolicyClaim – </w:t>
       </w:r>
       <w:r>
         <w:rPr>
@@ -645,25 +635,7 @@
           <w:sz w:val="24"/>
           <w:szCs w:val="24"/>
         </w:rPr>
-        <w:t xml:space="preserve">Three types of data sources were utilized: </w:t>
-      </w:r>
-      <w:proofErr w:type="spellStart"/>
-      <w:r>
-        <w:rPr>
-          <w:rFonts w:ascii="Times New Roman" w:hAnsi="Times New Roman" w:cs="Times New Roman"/>
-          <w:sz w:val="24"/>
-          <w:szCs w:val="24"/>
-        </w:rPr>
-        <w:t>cvs</w:t>
-      </w:r>
-      <w:proofErr w:type="spellEnd"/>
-      <w:r>
-        <w:rPr>
-          <w:rFonts w:ascii="Times New Roman" w:hAnsi="Times New Roman" w:cs="Times New Roman"/>
-          <w:sz w:val="24"/>
-          <w:szCs w:val="24"/>
-        </w:rPr>
-        <w:t>, txt, database.</w:t>
+        <w:t>Three types of data sources were utilized: cvs, txt, database.</w:t>
       </w:r>
     </w:p>
     <w:p>
@@ -849,25 +821,7 @@
           <w:sz w:val="24"/>
           <w:szCs w:val="24"/>
         </w:rPr>
-        <w:t>A source database (</w:t>
-      </w:r>
-      <w:proofErr w:type="spellStart"/>
-      <w:r>
-        <w:rPr>
-          <w:rFonts w:ascii="Times New Roman" w:hAnsi="Times New Roman" w:cs="Times New Roman"/>
-          <w:sz w:val="24"/>
-          <w:szCs w:val="24"/>
-        </w:rPr>
-        <w:t>Insurance_Claims_Fraud_Source_DB</w:t>
-      </w:r>
-      <w:proofErr w:type="spellEnd"/>
-      <w:r>
-        <w:rPr>
-          <w:rFonts w:ascii="Times New Roman" w:hAnsi="Times New Roman" w:cs="Times New Roman"/>
-          <w:sz w:val="24"/>
-          <w:szCs w:val="24"/>
-        </w:rPr>
-        <w:t xml:space="preserve">) was created by </w:t>
+        <w:t xml:space="preserve">A source database (Insurance_Claims_Fraud_Source_DB) was created by </w:t>
       </w:r>
       <w:r>
         <w:rPr>
@@ -1276,7 +1230,6 @@
         </w:rPr>
         <w:t>Source database (</w:t>
       </w:r>
-      <w:proofErr w:type="spellStart"/>
       <w:r>
         <w:rPr>
           <w:rFonts w:ascii="Times New Roman" w:hAnsi="Times New Roman" w:cs="Times New Roman"/>
@@ -1285,7 +1238,6 @@
         </w:rPr>
         <w:t>Insurance_Claims_Fraud_Source_DB</w:t>
       </w:r>
-      <w:proofErr w:type="spellEnd"/>
       <w:r>
         <w:rPr>
           <w:rFonts w:ascii="Times New Roman" w:hAnsi="Times New Roman" w:cs="Times New Roman"/>
@@ -1460,7 +1412,6 @@
         </w:rPr>
         <w:t xml:space="preserve">In the given scenario a database named </w:t>
       </w:r>
-      <w:proofErr w:type="spellStart"/>
       <w:r>
         <w:rPr>
           <w:rFonts w:ascii="Times New Roman" w:hAnsi="Times New Roman" w:cs="Times New Roman"/>
@@ -1475,16 +1426,7 @@
           <w:sz w:val="24"/>
           <w:szCs w:val="24"/>
         </w:rPr>
-        <w:t>Staging</w:t>
-      </w:r>
-      <w:proofErr w:type="spellEnd"/>
-      <w:r>
-        <w:rPr>
-          <w:rFonts w:ascii="Times New Roman" w:hAnsi="Times New Roman" w:cs="Times New Roman"/>
-          <w:sz w:val="24"/>
-          <w:szCs w:val="24"/>
-        </w:rPr>
-        <w:t xml:space="preserve"> acts as the data staging area</w:t>
+        <w:t>Staging acts as the data staging area</w:t>
       </w:r>
     </w:p>
     <w:p>
@@ -1558,7 +1500,6 @@
         </w:rPr>
         <w:t xml:space="preserve">In this scenario a database file named </w:t>
       </w:r>
-      <w:proofErr w:type="spellStart"/>
       <w:r>
         <w:rPr>
           <w:rFonts w:ascii="Times New Roman" w:hAnsi="Times New Roman" w:cs="Times New Roman"/>
@@ -1573,24 +1514,31 @@
           <w:sz w:val="24"/>
           <w:szCs w:val="24"/>
         </w:rPr>
-        <w:t>DW</w:t>
-      </w:r>
-      <w:proofErr w:type="spellEnd"/>
-      <w:r>
-        <w:rPr>
-          <w:rFonts w:ascii="Times New Roman" w:hAnsi="Times New Roman" w:cs="Times New Roman"/>
-          <w:sz w:val="24"/>
-          <w:szCs w:val="24"/>
-        </w:rPr>
-        <w:t xml:space="preserve"> is used as the data warehouse. The said data warehouse </w:t>
-      </w:r>
-      <w:r>
-        <w:rPr>
-          <w:rFonts w:ascii="Times New Roman" w:hAnsi="Times New Roman" w:cs="Times New Roman"/>
-          <w:sz w:val="24"/>
-          <w:szCs w:val="24"/>
-        </w:rPr>
-        <w:t>comprises of 4 dimensional tables and 1 fact table.</w:t>
+        <w:t xml:space="preserve">DW is used as the data warehouse. The said data warehouse </w:t>
+      </w:r>
+      <w:r>
+        <w:rPr>
+          <w:rFonts w:ascii="Times New Roman" w:hAnsi="Times New Roman" w:cs="Times New Roman"/>
+          <w:sz w:val="24"/>
+          <w:szCs w:val="24"/>
+        </w:rPr>
+        <w:t xml:space="preserve">comprises of </w:t>
+      </w:r>
+      <w:r>
+        <w:rPr>
+          <w:rFonts w:ascii="Times New Roman" w:hAnsi="Times New Roman" w:cs="Times New Roman"/>
+          <w:sz w:val="24"/>
+          <w:szCs w:val="24"/>
+        </w:rPr>
+        <w:t>5</w:t>
+      </w:r>
+      <w:r>
+        <w:rPr>
+          <w:rFonts w:ascii="Times New Roman" w:hAnsi="Times New Roman" w:cs="Times New Roman"/>
+          <w:sz w:val="24"/>
+          <w:szCs w:val="24"/>
+        </w:rPr>
+        <w:t xml:space="preserve"> dimensional tables and 1 fact table.</w:t>
       </w:r>
       <w:r>
         <w:rPr>

</xml_diff>

<commit_message>
Fact table loaded to DW, root folder cleaned
</commit_message>
<xml_diff>
--- a/Documents/IT20250942_DWBIReport.docx
+++ b/Documents/IT20250942_DWBIReport.docx
@@ -481,13 +481,23 @@
           <w:szCs w:val="24"/>
         </w:rPr>
       </w:pPr>
-      <w:r>
-        <w:rPr>
-          <w:rFonts w:ascii="Times New Roman" w:hAnsi="Times New Roman" w:cs="Times New Roman"/>
-          <w:sz w:val="24"/>
-          <w:szCs w:val="24"/>
-        </w:rPr>
-        <w:t xml:space="preserve">PolicyClaim – </w:t>
+      <w:proofErr w:type="spellStart"/>
+      <w:r>
+        <w:rPr>
+          <w:rFonts w:ascii="Times New Roman" w:hAnsi="Times New Roman" w:cs="Times New Roman"/>
+          <w:sz w:val="24"/>
+          <w:szCs w:val="24"/>
+        </w:rPr>
+        <w:t>PolicyClaim</w:t>
+      </w:r>
+      <w:proofErr w:type="spellEnd"/>
+      <w:r>
+        <w:rPr>
+          <w:rFonts w:ascii="Times New Roman" w:hAnsi="Times New Roman" w:cs="Times New Roman"/>
+          <w:sz w:val="24"/>
+          <w:szCs w:val="24"/>
+        </w:rPr>
+        <w:t xml:space="preserve"> – </w:t>
       </w:r>
       <w:r>
         <w:rPr>
@@ -635,7 +645,25 @@
           <w:sz w:val="24"/>
           <w:szCs w:val="24"/>
         </w:rPr>
-        <w:t>Three types of data sources were utilized: cvs, txt, database.</w:t>
+        <w:t xml:space="preserve">Three types of data sources were utilized: </w:t>
+      </w:r>
+      <w:proofErr w:type="spellStart"/>
+      <w:r>
+        <w:rPr>
+          <w:rFonts w:ascii="Times New Roman" w:hAnsi="Times New Roman" w:cs="Times New Roman"/>
+          <w:sz w:val="24"/>
+          <w:szCs w:val="24"/>
+        </w:rPr>
+        <w:t>cvs</w:t>
+      </w:r>
+      <w:proofErr w:type="spellEnd"/>
+      <w:r>
+        <w:rPr>
+          <w:rFonts w:ascii="Times New Roman" w:hAnsi="Times New Roman" w:cs="Times New Roman"/>
+          <w:sz w:val="24"/>
+          <w:szCs w:val="24"/>
+        </w:rPr>
+        <w:t>, txt, database.</w:t>
       </w:r>
     </w:p>
     <w:p>
@@ -821,7 +849,25 @@
           <w:sz w:val="24"/>
           <w:szCs w:val="24"/>
         </w:rPr>
-        <w:t xml:space="preserve">A source database (Insurance_Claims_Fraud_Source_DB) was created by </w:t>
+        <w:t>A source database (</w:t>
+      </w:r>
+      <w:proofErr w:type="spellStart"/>
+      <w:r>
+        <w:rPr>
+          <w:rFonts w:ascii="Times New Roman" w:hAnsi="Times New Roman" w:cs="Times New Roman"/>
+          <w:sz w:val="24"/>
+          <w:szCs w:val="24"/>
+        </w:rPr>
+        <w:t>Insurance_Claims_Fraud_Source_DB</w:t>
+      </w:r>
+      <w:proofErr w:type="spellEnd"/>
+      <w:r>
+        <w:rPr>
+          <w:rFonts w:ascii="Times New Roman" w:hAnsi="Times New Roman" w:cs="Times New Roman"/>
+          <w:sz w:val="24"/>
+          <w:szCs w:val="24"/>
+        </w:rPr>
+        <w:t xml:space="preserve">) was created by </w:t>
       </w:r>
       <w:r>
         <w:rPr>
@@ -972,6 +1018,86 @@
         </w:rPr>
         <w:t>Vendor – This tables contains the details of the insurance service provider of the company that offers the insurance cover to the customer.</w:t>
       </w:r>
+    </w:p>
+    <w:p>
+      <w:pPr>
+        <w:jc w:val="both"/>
+        <w:rPr>
+          <w:rFonts w:ascii="Times New Roman" w:hAnsi="Times New Roman" w:cs="Times New Roman"/>
+          <w:sz w:val="24"/>
+          <w:szCs w:val="24"/>
+        </w:rPr>
+      </w:pPr>
+    </w:p>
+    <w:p>
+      <w:pPr>
+        <w:jc w:val="both"/>
+        <w:rPr>
+          <w:rFonts w:ascii="Times New Roman" w:hAnsi="Times New Roman" w:cs="Times New Roman"/>
+          <w:sz w:val="24"/>
+          <w:szCs w:val="24"/>
+        </w:rPr>
+      </w:pPr>
+    </w:p>
+    <w:p>
+      <w:pPr>
+        <w:jc w:val="both"/>
+        <w:rPr>
+          <w:rFonts w:ascii="Times New Roman" w:hAnsi="Times New Roman" w:cs="Times New Roman"/>
+          <w:sz w:val="24"/>
+          <w:szCs w:val="24"/>
+        </w:rPr>
+      </w:pPr>
+    </w:p>
+    <w:p>
+      <w:pPr>
+        <w:jc w:val="both"/>
+        <w:rPr>
+          <w:rFonts w:ascii="Times New Roman" w:hAnsi="Times New Roman" w:cs="Times New Roman"/>
+          <w:sz w:val="24"/>
+          <w:szCs w:val="24"/>
+        </w:rPr>
+      </w:pPr>
+    </w:p>
+    <w:p>
+      <w:pPr>
+        <w:jc w:val="both"/>
+        <w:rPr>
+          <w:rFonts w:ascii="Times New Roman" w:hAnsi="Times New Roman" w:cs="Times New Roman"/>
+          <w:sz w:val="24"/>
+          <w:szCs w:val="24"/>
+        </w:rPr>
+      </w:pPr>
+    </w:p>
+    <w:p>
+      <w:pPr>
+        <w:jc w:val="both"/>
+        <w:rPr>
+          <w:rFonts w:ascii="Times New Roman" w:hAnsi="Times New Roman" w:cs="Times New Roman"/>
+          <w:sz w:val="24"/>
+          <w:szCs w:val="24"/>
+        </w:rPr>
+      </w:pPr>
+    </w:p>
+    <w:p>
+      <w:pPr>
+        <w:jc w:val="both"/>
+        <w:rPr>
+          <w:rFonts w:ascii="Times New Roman" w:hAnsi="Times New Roman" w:cs="Times New Roman"/>
+          <w:sz w:val="24"/>
+          <w:szCs w:val="24"/>
+        </w:rPr>
+      </w:pPr>
+    </w:p>
+    <w:p>
+      <w:pPr>
+        <w:jc w:val="both"/>
+        <w:rPr>
+          <w:rFonts w:ascii="Times New Roman" w:hAnsi="Times New Roman" w:cs="Times New Roman"/>
+          <w:sz w:val="24"/>
+          <w:szCs w:val="24"/>
+        </w:rPr>
+      </w:pPr>
     </w:p>
     <w:p>
       <w:pPr>
@@ -1025,13 +1151,13 @@
         </w:rPr>
         <w:lastRenderedPageBreak/>
         <w:drawing>
-          <wp:anchor distT="0" distB="0" distL="114300" distR="114300" simplePos="0" relativeHeight="251659264" behindDoc="1" locked="0" layoutInCell="1" allowOverlap="1" wp14:anchorId="1D3A8376" wp14:editId="6AE0992E">
+          <wp:anchor distT="0" distB="0" distL="114300" distR="114300" simplePos="0" relativeHeight="251659264" behindDoc="1" locked="0" layoutInCell="1" allowOverlap="1" wp14:anchorId="32DE0215" wp14:editId="55F57D36">
             <wp:simplePos x="0" y="0"/>
             <wp:positionH relativeFrom="margin">
               <wp:align>right</wp:align>
             </wp:positionH>
             <wp:positionV relativeFrom="paragraph">
-              <wp:posOffset>354330</wp:posOffset>
+              <wp:posOffset>441960</wp:posOffset>
             </wp:positionV>
             <wp:extent cx="5943600" cy="2333625"/>
             <wp:effectExtent l="0" t="0" r="0" b="9525"/>
@@ -1044,7 +1170,7 @@
                 <wp:lineTo x="0" y="0"/>
               </wp:wrapPolygon>
             </wp:wrapTight>
-            <wp:docPr id="3" name="Picture 3" descr="Graphical user interface, application, Word&#10;&#10;Description automatically generated"/>
+            <wp:docPr id="1" name="Picture 1"/>
             <wp:cNvGraphicFramePr>
               <a:graphicFrameLocks xmlns:a="http://schemas.openxmlformats.org/drawingml/2006/main" noChangeAspect="1"/>
             </wp:cNvGraphicFramePr>
@@ -1052,7 +1178,7 @@
               <a:graphicData uri="http://schemas.openxmlformats.org/drawingml/2006/picture">
                 <pic:pic xmlns:pic="http://schemas.openxmlformats.org/drawingml/2006/picture">
                   <pic:nvPicPr>
-                    <pic:cNvPr id="3" name="Picture 3" descr="Graphical user interface, application, Word&#10;&#10;Description automatically generated"/>
+                    <pic:cNvPr id="1" name="Picture 1"/>
                     <pic:cNvPicPr/>
                   </pic:nvPicPr>
                   <pic:blipFill>
@@ -1110,6 +1236,18 @@
         <w:jc w:val="both"/>
         <w:rPr>
           <w:rFonts w:ascii="Times New Roman" w:hAnsi="Times New Roman" w:cs="Times New Roman"/>
+          <w:b/>
+          <w:bCs/>
+          <w:sz w:val="28"/>
+          <w:szCs w:val="28"/>
+        </w:rPr>
+      </w:pPr>
+    </w:p>
+    <w:p>
+      <w:pPr>
+        <w:jc w:val="both"/>
+        <w:rPr>
+          <w:rFonts w:ascii="Times New Roman" w:hAnsi="Times New Roman" w:cs="Times New Roman"/>
           <w:sz w:val="24"/>
           <w:szCs w:val="24"/>
         </w:rPr>
@@ -1230,6 +1368,7 @@
         </w:rPr>
         <w:t>Source database (</w:t>
       </w:r>
+      <w:proofErr w:type="spellStart"/>
       <w:r>
         <w:rPr>
           <w:rFonts w:ascii="Times New Roman" w:hAnsi="Times New Roman" w:cs="Times New Roman"/>
@@ -1238,6 +1377,7 @@
         </w:rPr>
         <w:t>Insurance_Claims_Fraud_Source_DB</w:t>
       </w:r>
+      <w:proofErr w:type="spellEnd"/>
       <w:r>
         <w:rPr>
           <w:rFonts w:ascii="Times New Roman" w:hAnsi="Times New Roman" w:cs="Times New Roman"/>
@@ -1412,6 +1552,7 @@
         </w:rPr>
         <w:t xml:space="preserve">In the given scenario a database named </w:t>
       </w:r>
+      <w:proofErr w:type="spellStart"/>
       <w:r>
         <w:rPr>
           <w:rFonts w:ascii="Times New Roman" w:hAnsi="Times New Roman" w:cs="Times New Roman"/>
@@ -1426,7 +1567,16 @@
           <w:sz w:val="24"/>
           <w:szCs w:val="24"/>
         </w:rPr>
-        <w:t>Staging acts as the data staging area</w:t>
+        <w:t>Staging</w:t>
+      </w:r>
+      <w:proofErr w:type="spellEnd"/>
+      <w:r>
+        <w:rPr>
+          <w:rFonts w:ascii="Times New Roman" w:hAnsi="Times New Roman" w:cs="Times New Roman"/>
+          <w:sz w:val="24"/>
+          <w:szCs w:val="24"/>
+        </w:rPr>
+        <w:t xml:space="preserve"> acts as the data staging area</w:t>
       </w:r>
     </w:p>
     <w:p>
@@ -1498,8 +1648,10 @@
           <w:sz w:val="24"/>
           <w:szCs w:val="24"/>
         </w:rPr>
+        <w:lastRenderedPageBreak/>
         <w:t xml:space="preserve">In this scenario a database file named </w:t>
       </w:r>
+      <w:proofErr w:type="spellStart"/>
       <w:r>
         <w:rPr>
           <w:rFonts w:ascii="Times New Roman" w:hAnsi="Times New Roman" w:cs="Times New Roman"/>
@@ -1514,7 +1666,16 @@
           <w:sz w:val="24"/>
           <w:szCs w:val="24"/>
         </w:rPr>
-        <w:t xml:space="preserve">DW is used as the data warehouse. The said data warehouse </w:t>
+        <w:t>DW</w:t>
+      </w:r>
+      <w:proofErr w:type="spellEnd"/>
+      <w:r>
+        <w:rPr>
+          <w:rFonts w:ascii="Times New Roman" w:hAnsi="Times New Roman" w:cs="Times New Roman"/>
+          <w:sz w:val="24"/>
+          <w:szCs w:val="24"/>
+        </w:rPr>
+        <w:t xml:space="preserve"> is used as the data warehouse. The said data warehouse </w:t>
       </w:r>
       <w:r>
         <w:rPr>
@@ -1580,7 +1741,6 @@
           <w:sz w:val="24"/>
           <w:szCs w:val="24"/>
         </w:rPr>
-        <w:lastRenderedPageBreak/>
         <w:t>BI solution (consumption) –</w:t>
       </w:r>
       <w:r>

</xml_diff>